<commit_message>
Update documents and changing export path
</commit_message>
<xml_diff>
--- a/docs/ThoughtYards.docx
+++ b/docs/ThoughtYards.docx
@@ -17,23 +17,7 @@
           <w:sz w:val="36"/>
           <w:u w:val="single"/>
         </w:rPr>
-        <w:t>The Thought-</w:t>
-      </w:r>
-      <w:r>
-        <w:rPr>
-          <w:b/>
-          <w:sz w:val="36"/>
-          <w:u w:val="single"/>
-        </w:rPr>
-        <w:t>Y</w:t>
-      </w:r>
-      <w:r>
-        <w:rPr>
-          <w:b/>
-          <w:sz w:val="36"/>
-          <w:u w:val="single"/>
-        </w:rPr>
-        <w:t>ards Framework</w:t>
+        <w:t>The Thought-Yards Framework</w:t>
       </w:r>
     </w:p>
     <w:p>
@@ -133,10 +117,7 @@
         </w:numPr>
       </w:pPr>
       <w:r>
-        <w:t xml:space="preserve">Application and </w:t>
-      </w:r>
-      <w:r>
-        <w:t>Command Usage</w:t>
+        <w:t>Application and Command Usage</w:t>
       </w:r>
     </w:p>
     <w:p>
@@ -313,10 +294,7 @@
         </w:numPr>
       </w:pPr>
       <w:r>
-        <w:t>Dow</w:t>
-      </w:r>
-      <w:r>
-        <w:t>nload composer.phar in ur route directory</w:t>
+        <w:t>Download composer.phar in ur route directory</w:t>
       </w:r>
     </w:p>
     <w:p>
@@ -335,484 +313,64 @@
       <w:pPr>
         <w:pStyle w:val="ListParagraph"/>
         <w:numPr>
-          <w:ilvl w:val="0"/>
-          <w:numId w:val="23"/>
-        </w:numPr>
-      </w:pPr>
-      <w:r>
-        <w:t>Run the command composer install</w:t>
-      </w:r>
-    </w:p>
-    <w:p>
-      <w:pPr>
-        <w:pStyle w:val="ListParagraph"/>
-        <w:numPr>
-          <w:ilvl w:val="0"/>
-          <w:numId w:val="23"/>
-        </w:numPr>
-      </w:pPr>
-      <w:r>
-        <w:t xml:space="preserve"> Require dependencies thoughtyard/framework </w:t>
-      </w:r>
-    </w:p>
-    <w:p>
-      <w:pPr>
-        <w:pStyle w:val="ListParagraph"/>
-        <w:numPr>
           <w:ilvl w:val="1"/>
           <w:numId w:val="23"/>
         </w:numPr>
       </w:pPr>
       <w:r>
-        <w:t>php 5.3/</w:t>
-      </w:r>
-    </w:p>
-    <w:p>
-      <w:pPr>
-        <w:pStyle w:val="ListParagraph"/>
-        <w:numPr>
-          <w:ilvl w:val="1"/>
-          <w:numId w:val="23"/>
-        </w:numPr>
-      </w:pPr>
-      <w:r>
-        <w:t>php unit/</w:t>
-      </w:r>
-      <w:r>
-        <w:t>php unit</w:t>
-      </w:r>
-    </w:p>
-    <w:p>
-      <w:pPr>
-        <w:pStyle w:val="ListParagraph"/>
-        <w:numPr>
-          <w:ilvl w:val="0"/>
-          <w:numId w:val="23"/>
-        </w:numPr>
-      </w:pPr>
-      <w:r>
-        <w:t>Create the virtual host file and copy paste the text in the file</w:t>
-      </w:r>
-    </w:p>
-    <w:p>
-      <w:pPr>
-        <w:ind w:left="1080"/>
-      </w:pPr>
-      <w:r>
-        <w:t>&lt;VirtualHost *:80&gt;</w:t>
-      </w:r>
-    </w:p>
-    <w:p>
-      <w:pPr>
-        <w:ind w:left="1080"/>
-      </w:pPr>
-      <w:r>
-        <w:tab/>
-        <w:t>ServerAdmin postmaster@mindtree.com</w:t>
-      </w:r>
-    </w:p>
-    <w:p>
-      <w:pPr>
-        <w:ind w:left="1080"/>
-      </w:pPr>
-      <w:r>
-        <w:tab/>
-        <w:t>DocumentRoot "C:/xampp/htdocs/root</w:t>
-      </w:r>
-      <w:r>
-        <w:t>/</w:t>
-      </w:r>
-      <w:r>
-        <w:t xml:space="preserve"> </w:t>
-      </w:r>
-      <w:r>
-        <w:t>TheMainPath</w:t>
-      </w:r>
-      <w:r>
-        <w:t xml:space="preserve"> </w:t>
-      </w:r>
-      <w:r>
-        <w:t>/"</w:t>
-      </w:r>
-    </w:p>
-    <w:p>
-      <w:pPr>
-        <w:ind w:left="1080"/>
-      </w:pPr>
-      <w:r>
-        <w:tab/>
-        <w:t xml:space="preserve">ServerName </w:t>
-      </w:r>
-      <w:r>
-        <w:t>thougtyards-mikko</w:t>
-      </w:r>
-      <w:r>
-        <w:t>.</w:t>
-      </w:r>
-      <w:r>
-        <w:t xml:space="preserve"> </w:t>
-      </w:r>
-      <w:r>
-        <w:t>demo</w:t>
-      </w:r>
-    </w:p>
-    <w:p>
-      <w:pPr>
-        <w:ind w:left="1080"/>
-      </w:pPr>
-      <w:r>
-        <w:t>&lt;Directory "C:/xampp/htdocs/</w:t>
-      </w:r>
-      <w:r>
-        <w:t>root</w:t>
-      </w:r>
-      <w:r>
-        <w:t>/</w:t>
-      </w:r>
-      <w:r>
-        <w:t>TheMainPath</w:t>
-      </w:r>
-      <w:r>
-        <w:t>/"&gt;</w:t>
-      </w:r>
-    </w:p>
-    <w:p>
-      <w:pPr>
-        <w:ind w:left="1080"/>
-      </w:pPr>
-      <w:r>
-        <w:tab/>
-        <w:t>Options Indexes FollowSymLinks Includes ExecCGI</w:t>
-      </w:r>
-    </w:p>
-    <w:p>
-      <w:pPr>
-        <w:ind w:left="1080"/>
-      </w:pPr>
-      <w:r>
-        <w:tab/>
-        <w:t>AllowOverride All</w:t>
-      </w:r>
-    </w:p>
-    <w:p>
-      <w:pPr>
-        <w:ind w:left="1080"/>
-      </w:pPr>
-      <w:r>
-        <w:tab/>
-        <w:t>Order allow,deny</w:t>
-      </w:r>
-    </w:p>
-    <w:p>
-      <w:pPr>
-        <w:ind w:left="1080"/>
-      </w:pPr>
-      <w:r>
-        <w:tab/>
-        <w:t>Allow from all</w:t>
-      </w:r>
-    </w:p>
-    <w:p>
-      <w:pPr>
-        <w:ind w:left="1080"/>
-      </w:pPr>
-      <w:r>
-        <w:t>&lt;/Directory&gt;</w:t>
-      </w:r>
-    </w:p>
-    <w:p>
-      <w:pPr>
-        <w:ind w:left="1080"/>
-      </w:pPr>
-      <w:r>
-        <w:t>&lt;/VirtualHost&gt;</w:t>
-      </w:r>
-    </w:p>
-    <w:p>
-      <w:pPr>
-        <w:pStyle w:val="ListParagraph"/>
-        <w:numPr>
-          <w:ilvl w:val="0"/>
-          <w:numId w:val="23"/>
-        </w:numPr>
-      </w:pPr>
-      <w:r>
-        <w:t xml:space="preserve">Activate </w:t>
-      </w:r>
-      <w:r>
-        <w:t xml:space="preserve">the </w:t>
-      </w:r>
-      <w:r>
-        <w:t>site</w:t>
-      </w:r>
-    </w:p>
-    <w:p>
-      <w:pPr>
-        <w:pStyle w:val="ListParagraph"/>
-        <w:ind w:left="1080"/>
-      </w:pPr>
-      <w:r>
-        <w:t>/etc/hosts entry</w:t>
-      </w:r>
-    </w:p>
-    <w:p>
-      <w:pPr>
-        <w:pStyle w:val="ListParagraph"/>
-        <w:ind w:left="1080"/>
-      </w:pPr>
-      <w:r>
-        <w:tab/>
-        <w:t xml:space="preserve">127.0.0.1 </w:t>
-      </w:r>
-      <w:r>
-        <w:t>thougtyards-mikko</w:t>
-      </w:r>
-      <w:r>
-        <w:t>.</w:t>
-      </w:r>
-      <w:r>
-        <w:t>demo</w:t>
-      </w:r>
-    </w:p>
-    <w:p>
-      <w:pPr>
-        <w:pStyle w:val="ListParagraph"/>
-        <w:numPr>
-          <w:ilvl w:val="0"/>
-          <w:numId w:val="23"/>
-        </w:numPr>
-      </w:pPr>
-      <w:r>
-        <w:t xml:space="preserve">Browser Exception to </w:t>
-      </w:r>
-      <w:r>
-        <w:t>proxy</w:t>
-      </w:r>
-    </w:p>
-    <w:p>
-      <w:pPr>
-        <w:pStyle w:val="ListParagraph"/>
-        <w:numPr>
-          <w:ilvl w:val="0"/>
-          <w:numId w:val="23"/>
-        </w:numPr>
-      </w:pPr>
-      <w:r>
-        <w:t>Ready to go</w:t>
-      </w:r>
-    </w:p>
-    <w:p>
-      <w:pPr>
-        <w:pStyle w:val="ListParagraph"/>
-        <w:numPr>
-          <w:ilvl w:val="0"/>
-          <w:numId w:val="16"/>
-        </w:numPr>
-        <w:rPr>
-          <w:b/>
-        </w:rPr>
-      </w:pPr>
-      <w:r>
-        <w:rPr>
-          <w:b/>
-        </w:rPr>
-        <w:t>Components</w:t>
-      </w:r>
-    </w:p>
-    <w:p>
-      <w:pPr>
-        <w:pStyle w:val="ListParagraph"/>
-        <w:numPr>
-          <w:ilvl w:val="0"/>
-          <w:numId w:val="22"/>
-        </w:numPr>
-      </w:pPr>
-      <w:r>
-        <w:t>CSV parser</w:t>
-      </w:r>
-    </w:p>
-    <w:p>
-      <w:pPr>
-        <w:pStyle w:val="ListParagraph"/>
-        <w:numPr>
-          <w:ilvl w:val="0"/>
-          <w:numId w:val="22"/>
-        </w:numPr>
-      </w:pPr>
-      <w:r>
-        <w:t>Browser based terminal akka Shell Commander</w:t>
-      </w:r>
-    </w:p>
-    <w:p>
-      <w:pPr>
-        <w:pStyle w:val="ListParagraph"/>
-        <w:numPr>
-          <w:ilvl w:val="0"/>
-          <w:numId w:val="22"/>
-        </w:numPr>
-      </w:pPr>
-      <w:r>
-        <w:t>Yaml file parcel</w:t>
-      </w:r>
-    </w:p>
-    <w:p>
-      <w:pPr>
-        <w:pStyle w:val="ListParagraph"/>
-        <w:numPr>
-          <w:ilvl w:val="0"/>
-          <w:numId w:val="22"/>
-        </w:numPr>
-      </w:pPr>
-      <w:r>
-        <w:t>Dependency injection using AOP</w:t>
-      </w:r>
-    </w:p>
-    <w:p>
-      <w:pPr>
-        <w:pStyle w:val="ListParagraph"/>
-        <w:numPr>
-          <w:ilvl w:val="0"/>
-          <w:numId w:val="22"/>
-        </w:numPr>
-      </w:pPr>
-      <w:r>
-        <w:t>Consol command kit and Webkit (Integrated with framework)</w:t>
-      </w:r>
-    </w:p>
-    <w:p>
-      <w:pPr>
-        <w:pStyle w:val="ListParagraph"/>
-        <w:numPr>
-          <w:ilvl w:val="0"/>
-          <w:numId w:val="22"/>
-        </w:numPr>
-      </w:pPr>
-      <w:r>
-        <w:t>Logger</w:t>
-      </w:r>
-    </w:p>
-    <w:p>
-      <w:pPr>
-        <w:pStyle w:val="ListParagraph"/>
-        <w:numPr>
-          <w:ilvl w:val="0"/>
-          <w:numId w:val="16"/>
-        </w:numPr>
-      </w:pPr>
-      <w:r>
-        <w:t>Application and Command Usage</w:t>
-      </w:r>
-    </w:p>
-    <w:p>
-      <w:pPr>
-        <w:ind w:left="360"/>
-      </w:pPr>
-      <w:r>
-        <w:t>The application is named as Terminal Kit/ payroll and the entire application source code lies inside src/terminalkit/payroll.</w:t>
-      </w:r>
-    </w:p>
-    <w:p>
-      <w:pPr>
-        <w:ind w:left="360"/>
-      </w:pPr>
-      <w:r>
-        <w:lastRenderedPageBreak/>
-        <w:t xml:space="preserve"> </w:t>
-      </w:r>
-      <w:r>
-        <w:t>The application supports browser based terminal which exactly has same behavior of terminal. The terminal can be accessed through the below mentioned URL :</w:t>
-      </w:r>
-    </w:p>
-    <w:p>
-      <w:pPr>
-        <w:ind w:left="360"/>
+        <w:t>Way 1- Code has been pushed to gitHub. You can access the code @</w:t>
+      </w:r>
+    </w:p>
+    <w:p>
+      <w:pPr>
+        <w:ind w:left="1440" w:firstLine="360"/>
       </w:pPr>
       <w:hyperlink r:id="rId10" w:history="1">
         <w:r>
           <w:rPr>
             <w:rStyle w:val="Hyperlink"/>
           </w:rPr>
-          <w:t>http://thoughtyards-mikko.demo/</w:t>
+          <w:t>https://github.com/thoughtyards/thoughtYards</w:t>
         </w:r>
       </w:hyperlink>
     </w:p>
     <w:p>
       <w:pPr>
-        <w:ind w:left="360"/>
-      </w:pPr>
-    </w:p>
-    <w:p>
-      <w:pPr>
-        <w:ind w:left="360"/>
-      </w:pPr>
-      <w:r>
-        <w:t>This will render the shell in the browser using MVC patterns.</w:t>
-      </w:r>
-    </w:p>
-    <w:p>
+        <w:pStyle w:val="ListParagraph"/>
+        <w:numPr>
+          <w:ilvl w:val="1"/>
+          <w:numId w:val="23"/>
+        </w:numPr>
+      </w:pPr>
+      <w:r>
+        <w:t xml:space="preserve">Way -2The code can be auto deployed through </w:t>
+      </w:r>
+      <w:hyperlink r:id="rId11" w:history="1">
+        <w:r>
+          <w:rPr>
+            <w:rStyle w:val="Hyperlink"/>
+          </w:rPr>
+          <w:t>http://packagist.org/</w:t>
+        </w:r>
+      </w:hyperlink>
+      <w:r>
+        <w:t xml:space="preserve"> as well</w:t>
+      </w:r>
+    </w:p>
+    <w:p>
+      <w:pPr>
+        <w:pStyle w:val="ListParagraph"/>
+        <w:ind w:left="1080"/>
+      </w:pPr>
       <w:r>
         <w:rPr>
           <w:noProof/>
         </w:rPr>
         <w:drawing>
-          <wp:inline distT="0" distB="0" distL="0" distR="0" wp14:anchorId="0F578BA6" wp14:editId="2C952836">
-            <wp:extent cx="5943600" cy="3124200"/>
-            <wp:effectExtent l="0" t="0" r="0" b="0"/>
-            <wp:docPr id="2" name="Picture 2"/>
-            <wp:cNvGraphicFramePr>
-              <a:graphicFrameLocks xmlns:a="http://schemas.openxmlformats.org/drawingml/2006/main" noChangeAspect="1"/>
-            </wp:cNvGraphicFramePr>
-            <a:graphic xmlns:a="http://schemas.openxmlformats.org/drawingml/2006/main">
-              <a:graphicData uri="http://schemas.openxmlformats.org/drawingml/2006/picture">
-                <pic:pic xmlns:pic="http://schemas.openxmlformats.org/drawingml/2006/picture">
-                  <pic:nvPicPr>
-                    <pic:cNvPr id="0" name=""/>
-                    <pic:cNvPicPr/>
-                  </pic:nvPicPr>
-                  <pic:blipFill>
-                    <a:blip r:embed="rId11"/>
-                    <a:stretch>
-                      <a:fillRect/>
-                    </a:stretch>
-                  </pic:blipFill>
-                  <pic:spPr>
-                    <a:xfrm>
-                      <a:off x="0" y="0"/>
-                      <a:ext cx="5943600" cy="3124200"/>
-                    </a:xfrm>
-                    <a:prstGeom prst="rect">
-                      <a:avLst/>
-                    </a:prstGeom>
-                  </pic:spPr>
-                </pic:pic>
-              </a:graphicData>
-            </a:graphic>
-          </wp:inline>
-        </w:drawing>
-      </w:r>
-      <w:r>
-        <w:t>This shell emulator will be used to access all the commands available in terminal kit or running any OS level operating system command. This tool is very beneficial in cases where the user have very limited access to the Web servers and along with ThoughtYard and model view Command it provides fu</w:t>
-      </w:r>
-      <w:r>
-        <w:t>ll control over the application.</w:t>
-      </w:r>
-    </w:p>
-    <w:p>
-      <w:r>
-        <w:t>Folder structure of the module terminal kit payroll: This does not include the framework structure.</w:t>
-      </w:r>
-    </w:p>
-    <w:p>
-      <w:r>
-        <w:rPr>
-          <w:noProof/>
-        </w:rPr>
-        <w:lastRenderedPageBreak/>
-        <w:drawing>
-          <wp:inline distT="0" distB="0" distL="0" distR="0" wp14:anchorId="71346F57" wp14:editId="03A040A4">
-            <wp:extent cx="4283413" cy="3733800"/>
-            <wp:effectExtent l="0" t="0" r="3175" b="0"/>
-            <wp:docPr id="3" name="Picture 3"/>
+          <wp:inline distT="0" distB="0" distL="0" distR="0" wp14:anchorId="0A5EF6B9" wp14:editId="782BC236">
+            <wp:extent cx="4451350" cy="2918583"/>
+            <wp:effectExtent l="0" t="0" r="6350" b="0"/>
+            <wp:docPr id="4" name="Picture 4"/>
             <wp:cNvGraphicFramePr>
               <a:graphicFrameLocks xmlns:a="http://schemas.openxmlformats.org/drawingml/2006/main" noChangeAspect="1"/>
             </wp:cNvGraphicFramePr>
@@ -832,6 +390,508 @@
                   <pic:spPr>
                     <a:xfrm>
                       <a:off x="0" y="0"/>
+                      <a:ext cx="4455306" cy="2921177"/>
+                    </a:xfrm>
+                    <a:prstGeom prst="rect">
+                      <a:avLst/>
+                    </a:prstGeom>
+                  </pic:spPr>
+                </pic:pic>
+              </a:graphicData>
+            </a:graphic>
+          </wp:inline>
+        </w:drawing>
+      </w:r>
+    </w:p>
+    <w:p>
+      <w:pPr>
+        <w:pStyle w:val="ListParagraph"/>
+        <w:ind w:left="1080"/>
+      </w:pPr>
+      <w:hyperlink r:id="rId13" w:history="1">
+        <w:r>
+          <w:rPr>
+            <w:rStyle w:val="Hyperlink"/>
+          </w:rPr>
+          <w:t>https://packagist.org/packages/thoughtyards/browserterminal</w:t>
+        </w:r>
+      </w:hyperlink>
+    </w:p>
+    <w:p>
+      <w:pPr>
+        <w:pStyle w:val="ListParagraph"/>
+        <w:ind w:left="1080"/>
+      </w:pPr>
+      <w:r>
+        <w:t xml:space="preserve">include the package in you root folder. Add the dependency by  adding </w:t>
+      </w:r>
+    </w:p>
+    <w:p>
+      <w:pPr>
+        <w:pStyle w:val="ListParagraph"/>
+        <w:ind w:left="1080"/>
+      </w:pPr>
+      <w:r>
+        <w:t xml:space="preserve">require </w:t>
+      </w:r>
+      <w:r>
+        <w:t>"thoughtyards/browserterminal": "dev-master"</w:t>
+      </w:r>
+      <w:r>
+        <w:t xml:space="preserve"> line in your composer.json</w:t>
+      </w:r>
+    </w:p>
+    <w:p>
+      <w:pPr>
+        <w:pStyle w:val="ListParagraph"/>
+        <w:numPr>
+          <w:ilvl w:val="0"/>
+          <w:numId w:val="23"/>
+        </w:numPr>
+      </w:pPr>
+      <w:r>
+        <w:t>Run the command composer install</w:t>
+      </w:r>
+    </w:p>
+    <w:p>
+      <w:pPr>
+        <w:pStyle w:val="ListParagraph"/>
+        <w:numPr>
+          <w:ilvl w:val="0"/>
+          <w:numId w:val="23"/>
+        </w:numPr>
+      </w:pPr>
+      <w:r>
+        <w:t xml:space="preserve"> Require dependencies thoughtyard/framework </w:t>
+      </w:r>
+    </w:p>
+    <w:p>
+      <w:pPr>
+        <w:pStyle w:val="ListParagraph"/>
+        <w:numPr>
+          <w:ilvl w:val="1"/>
+          <w:numId w:val="23"/>
+        </w:numPr>
+      </w:pPr>
+      <w:r>
+        <w:t>php 5.3/</w:t>
+      </w:r>
+    </w:p>
+    <w:p>
+      <w:pPr>
+        <w:pStyle w:val="ListParagraph"/>
+        <w:numPr>
+          <w:ilvl w:val="1"/>
+          <w:numId w:val="23"/>
+        </w:numPr>
+      </w:pPr>
+      <w:r>
+        <w:t>php unit/php unit</w:t>
+      </w:r>
+    </w:p>
+    <w:p>
+      <w:pPr>
+        <w:pStyle w:val="ListParagraph"/>
+        <w:numPr>
+          <w:ilvl w:val="0"/>
+          <w:numId w:val="23"/>
+        </w:numPr>
+      </w:pPr>
+      <w:r>
+        <w:t>Create the virtual host file and copy paste the text in the file</w:t>
+      </w:r>
+      <w:r>
+        <w:tab/>
+      </w:r>
+    </w:p>
+    <w:p>
+      <w:pPr>
+        <w:ind w:left="1080"/>
+      </w:pPr>
+      <w:r>
+        <w:t>&lt;VirtualHost *:80&gt;</w:t>
+      </w:r>
+    </w:p>
+    <w:p>
+      <w:pPr>
+        <w:ind w:left="1080"/>
+      </w:pPr>
+      <w:r>
+        <w:tab/>
+        <w:t>ServerAdmin postmaster@mindtree.com</w:t>
+      </w:r>
+    </w:p>
+    <w:p>
+      <w:pPr>
+        <w:ind w:left="1080"/>
+      </w:pPr>
+      <w:r>
+        <w:tab/>
+        <w:t>DocumentRoot "C:/xampp/htdocs/root/</w:t>
+      </w:r>
+      <w:r>
+        <w:t xml:space="preserve"> </w:t>
+      </w:r>
+      <w:r>
+        <w:t>TheMainPath /"</w:t>
+      </w:r>
+    </w:p>
+    <w:p>
+      <w:pPr>
+        <w:ind w:left="1080"/>
+      </w:pPr>
+      <w:r>
+        <w:tab/>
+        <w:t>ServerName thougtyards-mikko.</w:t>
+      </w:r>
+      <w:r>
+        <w:t xml:space="preserve"> </w:t>
+      </w:r>
+      <w:r>
+        <w:t>demo</w:t>
+      </w:r>
+    </w:p>
+    <w:p>
+      <w:pPr>
+        <w:ind w:left="1080"/>
+      </w:pPr>
+      <w:r>
+        <w:t>&lt;Directory "C:/xampp/htdocs/root/TheMainPath/"&gt;</w:t>
+      </w:r>
+    </w:p>
+    <w:p>
+      <w:pPr>
+        <w:ind w:left="1080"/>
+      </w:pPr>
+      <w:r>
+        <w:tab/>
+        <w:t>Options Indexes FollowSymLinks Includes ExecCGI</w:t>
+      </w:r>
+    </w:p>
+    <w:p>
+      <w:pPr>
+        <w:ind w:left="1080"/>
+      </w:pPr>
+      <w:r>
+        <w:tab/>
+        <w:t>AllowOverride All</w:t>
+      </w:r>
+    </w:p>
+    <w:p>
+      <w:pPr>
+        <w:ind w:left="1080"/>
+      </w:pPr>
+      <w:r>
+        <w:lastRenderedPageBreak/>
+        <w:tab/>
+        <w:t>Order allow,deny</w:t>
+      </w:r>
+    </w:p>
+    <w:p>
+      <w:pPr>
+        <w:ind w:left="1080"/>
+      </w:pPr>
+      <w:r>
+        <w:tab/>
+        <w:t>Allow from all</w:t>
+      </w:r>
+    </w:p>
+    <w:p>
+      <w:pPr>
+        <w:ind w:left="1080"/>
+      </w:pPr>
+      <w:r>
+        <w:t>&lt;/Directory&gt;</w:t>
+      </w:r>
+    </w:p>
+    <w:p>
+      <w:pPr>
+        <w:ind w:left="1080"/>
+      </w:pPr>
+      <w:r>
+        <w:t>&lt;/VirtualHost&gt;</w:t>
+      </w:r>
+    </w:p>
+    <w:p>
+      <w:pPr>
+        <w:pStyle w:val="ListParagraph"/>
+        <w:numPr>
+          <w:ilvl w:val="0"/>
+          <w:numId w:val="23"/>
+        </w:numPr>
+      </w:pPr>
+      <w:r>
+        <w:t>Activate the site</w:t>
+      </w:r>
+    </w:p>
+    <w:p>
+      <w:pPr>
+        <w:pStyle w:val="ListParagraph"/>
+        <w:ind w:left="1080"/>
+      </w:pPr>
+      <w:r>
+        <w:t>/etc/hosts entry</w:t>
+      </w:r>
+    </w:p>
+    <w:p>
+      <w:pPr>
+        <w:pStyle w:val="ListParagraph"/>
+        <w:ind w:left="1080"/>
+      </w:pPr>
+      <w:r>
+        <w:tab/>
+        <w:t>127.0.0.1 thougtyards-mikko.demo</w:t>
+      </w:r>
+    </w:p>
+    <w:p>
+      <w:pPr>
+        <w:pStyle w:val="ListParagraph"/>
+        <w:numPr>
+          <w:ilvl w:val="0"/>
+          <w:numId w:val="23"/>
+        </w:numPr>
+      </w:pPr>
+      <w:r>
+        <w:t>Browser Exception to proxy</w:t>
+      </w:r>
+    </w:p>
+    <w:p>
+      <w:pPr>
+        <w:pStyle w:val="ListParagraph"/>
+        <w:numPr>
+          <w:ilvl w:val="0"/>
+          <w:numId w:val="23"/>
+        </w:numPr>
+      </w:pPr>
+      <w:r>
+        <w:t>Ready to go</w:t>
+      </w:r>
+    </w:p>
+    <w:p>
+      <w:pPr>
+        <w:pStyle w:val="ListParagraph"/>
+        <w:numPr>
+          <w:ilvl w:val="0"/>
+          <w:numId w:val="16"/>
+        </w:numPr>
+        <w:rPr>
+          <w:b/>
+        </w:rPr>
+      </w:pPr>
+      <w:r>
+        <w:rPr>
+          <w:b/>
+        </w:rPr>
+        <w:t>Components</w:t>
+      </w:r>
+    </w:p>
+    <w:p>
+      <w:pPr>
+        <w:pStyle w:val="ListParagraph"/>
+        <w:numPr>
+          <w:ilvl w:val="0"/>
+          <w:numId w:val="22"/>
+        </w:numPr>
+      </w:pPr>
+      <w:r>
+        <w:t>CSV parser</w:t>
+      </w:r>
+    </w:p>
+    <w:p>
+      <w:pPr>
+        <w:pStyle w:val="ListParagraph"/>
+        <w:numPr>
+          <w:ilvl w:val="0"/>
+          <w:numId w:val="22"/>
+        </w:numPr>
+      </w:pPr>
+      <w:r>
+        <w:t>Browser based terminal akka Shell Commander</w:t>
+      </w:r>
+    </w:p>
+    <w:p>
+      <w:pPr>
+        <w:pStyle w:val="ListParagraph"/>
+        <w:numPr>
+          <w:ilvl w:val="0"/>
+          <w:numId w:val="22"/>
+        </w:numPr>
+      </w:pPr>
+      <w:r>
+        <w:t>Yaml file parcel</w:t>
+      </w:r>
+    </w:p>
+    <w:p>
+      <w:pPr>
+        <w:pStyle w:val="ListParagraph"/>
+        <w:numPr>
+          <w:ilvl w:val="0"/>
+          <w:numId w:val="22"/>
+        </w:numPr>
+      </w:pPr>
+      <w:r>
+        <w:t>Dependency injection using AOP</w:t>
+      </w:r>
+    </w:p>
+    <w:p>
+      <w:pPr>
+        <w:pStyle w:val="ListParagraph"/>
+        <w:numPr>
+          <w:ilvl w:val="0"/>
+          <w:numId w:val="22"/>
+        </w:numPr>
+      </w:pPr>
+      <w:r>
+        <w:t>Consol command kit and Webkit (Integrated with framework)</w:t>
+      </w:r>
+    </w:p>
+    <w:p>
+      <w:pPr>
+        <w:pStyle w:val="ListParagraph"/>
+        <w:numPr>
+          <w:ilvl w:val="0"/>
+          <w:numId w:val="22"/>
+        </w:numPr>
+      </w:pPr>
+      <w:r>
+        <w:t>Logger</w:t>
+      </w:r>
+    </w:p>
+    <w:p>
+      <w:pPr>
+        <w:pStyle w:val="ListParagraph"/>
+        <w:numPr>
+          <w:ilvl w:val="0"/>
+          <w:numId w:val="16"/>
+        </w:numPr>
+      </w:pPr>
+      <w:r>
+        <w:t>Application and Command Usage</w:t>
+      </w:r>
+    </w:p>
+    <w:p>
+      <w:pPr>
+        <w:ind w:left="360"/>
+      </w:pPr>
+      <w:r>
+        <w:t>The application is named as Terminal Kit/ payroll and the entire application source code lies inside src/terminalkit/payroll.</w:t>
+      </w:r>
+    </w:p>
+    <w:p>
+      <w:pPr>
+        <w:ind w:left="360"/>
+      </w:pPr>
+      <w:r>
+        <w:t xml:space="preserve"> The application supports browser based terminal which exactly has same behavior of terminal. The terminal can be accessed through the below mentioned URL :</w:t>
+      </w:r>
+    </w:p>
+    <w:p>
+      <w:pPr>
+        <w:ind w:left="360"/>
+      </w:pPr>
+      <w:hyperlink r:id="rId14" w:history="1">
+        <w:r>
+          <w:rPr>
+            <w:rStyle w:val="Hyperlink"/>
+          </w:rPr>
+          <w:t>http://thoughtyards-mikko.demo/</w:t>
+        </w:r>
+      </w:hyperlink>
+    </w:p>
+    <w:p>
+      <w:pPr>
+        <w:ind w:left="360"/>
+      </w:pPr>
+    </w:p>
+    <w:p>
+      <w:pPr>
+        <w:ind w:left="360"/>
+      </w:pPr>
+      <w:r>
+        <w:t>This will render the shell in the browser using MVC patterns.</w:t>
+      </w:r>
+    </w:p>
+    <w:p>
+      <w:r>
+        <w:rPr>
+          <w:noProof/>
+        </w:rPr>
+        <w:lastRenderedPageBreak/>
+        <w:drawing>
+          <wp:inline distT="0" distB="0" distL="0" distR="0" wp14:anchorId="41C69BDC" wp14:editId="7B5625B4">
+            <wp:extent cx="5943600" cy="3124200"/>
+            <wp:effectExtent l="0" t="0" r="0" b="0"/>
+            <wp:docPr id="2" name="Picture 2"/>
+            <wp:cNvGraphicFramePr>
+              <a:graphicFrameLocks xmlns:a="http://schemas.openxmlformats.org/drawingml/2006/main" noChangeAspect="1"/>
+            </wp:cNvGraphicFramePr>
+            <a:graphic xmlns:a="http://schemas.openxmlformats.org/drawingml/2006/main">
+              <a:graphicData uri="http://schemas.openxmlformats.org/drawingml/2006/picture">
+                <pic:pic xmlns:pic="http://schemas.openxmlformats.org/drawingml/2006/picture">
+                  <pic:nvPicPr>
+                    <pic:cNvPr id="0" name=""/>
+                    <pic:cNvPicPr/>
+                  </pic:nvPicPr>
+                  <pic:blipFill>
+                    <a:blip r:embed="rId15"/>
+                    <a:stretch>
+                      <a:fillRect/>
+                    </a:stretch>
+                  </pic:blipFill>
+                  <pic:spPr>
+                    <a:xfrm>
+                      <a:off x="0" y="0"/>
+                      <a:ext cx="5943600" cy="3124200"/>
+                    </a:xfrm>
+                    <a:prstGeom prst="rect">
+                      <a:avLst/>
+                    </a:prstGeom>
+                  </pic:spPr>
+                </pic:pic>
+              </a:graphicData>
+            </a:graphic>
+          </wp:inline>
+        </w:drawing>
+      </w:r>
+      <w:r>
+        <w:t>This shell emulator will be used to access all the commands available in terminal kit or running any OS level operating system command. This tool is very beneficial in cases where the user have very limited access to the Web servers and along with ThoughtYard and model view Command it provides full control over the application.</w:t>
+      </w:r>
+    </w:p>
+    <w:p>
+      <w:r>
+        <w:t>Folder structure of the module terminal kit payroll: This does not include the framework structure.</w:t>
+      </w:r>
+    </w:p>
+    <w:p>
+      <w:r>
+        <w:rPr>
+          <w:noProof/>
+        </w:rPr>
+        <w:lastRenderedPageBreak/>
+        <w:drawing>
+          <wp:inline distT="0" distB="0" distL="0" distR="0" wp14:anchorId="32F161FA" wp14:editId="714889C3">
+            <wp:extent cx="4283413" cy="3733800"/>
+            <wp:effectExtent l="0" t="0" r="3175" b="0"/>
+            <wp:docPr id="3" name="Picture 3"/>
+            <wp:cNvGraphicFramePr>
+              <a:graphicFrameLocks xmlns:a="http://schemas.openxmlformats.org/drawingml/2006/main" noChangeAspect="1"/>
+            </wp:cNvGraphicFramePr>
+            <a:graphic xmlns:a="http://schemas.openxmlformats.org/drawingml/2006/main">
+              <a:graphicData uri="http://schemas.openxmlformats.org/drawingml/2006/picture">
+                <pic:pic xmlns:pic="http://schemas.openxmlformats.org/drawingml/2006/picture">
+                  <pic:nvPicPr>
+                    <pic:cNvPr id="0" name=""/>
+                    <pic:cNvPicPr/>
+                  </pic:nvPicPr>
+                  <pic:blipFill>
+                    <a:blip r:embed="rId16"/>
+                    <a:stretch>
+                      <a:fillRect/>
+                    </a:stretch>
+                  </pic:blipFill>
+                  <pic:spPr>
+                    <a:xfrm>
+                      <a:off x="0" y="0"/>
                       <a:ext cx="4283413" cy="3733800"/>
                     </a:xfrm>
                     <a:prstGeom prst="rect">
@@ -859,10 +919,7 @@
         </w:numPr>
       </w:pPr>
       <w:r>
-        <w:t>Controllers</w:t>
-      </w:r>
-      <w:r>
-        <w:t>- It is the collection of controllers and actions, rerouted from ThouhtYards kinetic/controller components and other base classes. Behind the scenes framework is taking care of passing headers and converting the request into objects.The generic methods automatically renders the presentation layer through generic methods.</w:t>
+        <w:t>Controllers- It is the collection of controllers and actions, rerouted from ThouhtYards kinetic/controller components and other base classes. Behind the scenes framework is taking care of passing headers and converting the request into objects.The generic methods automatically renders the presentation layer through generic methods.</w:t>
       </w:r>
     </w:p>
     <w:p>
@@ -879,10 +936,7 @@
         </w:numPr>
       </w:pPr>
       <w:r>
-        <w:t>Commands</w:t>
-      </w:r>
-      <w:r>
-        <w:t>- It is the collection of commands and actions, rerouted from ThouhtYards kinetic/commands components and other base classes. Behind the scenes framework is taking care of passing arguments and converting the request into objects.The generic methods automatically renders the output in command line interface through generic methods.</w:t>
+        <w:t>Commands- It is the collection of commands and actions, rerouted from ThouhtYards kinetic/commands components and other base classes. Behind the scenes framework is taking care of passing arguments and converting the request into objects.The generic methods automatically renders the output in command line interface through generic methods.</w:t>
       </w:r>
     </w:p>
     <w:p>
@@ -894,13 +948,7 @@
         </w:numPr>
       </w:pPr>
       <w:r>
-        <w:t>Helper</w:t>
-      </w:r>
-      <w:r>
-        <w:t>- Helper consists of helper classes which caters special utilities like CSV parsing and terminal command p</w:t>
-      </w:r>
-      <w:r>
-        <w:t>arsing to generate output in presentation layer.</w:t>
+        <w:t>Helper- Helper consists of helper classes which caters special utilities like CSV parsing and terminal command parsing to generate output in presentation layer.</w:t>
       </w:r>
     </w:p>
     <w:p>
@@ -908,10 +956,7 @@
         <w:ind w:left="360"/>
       </w:pPr>
       <w:r>
-        <w:t>Terminal Helper-This works on Ajax based responses which works on session handlers and displays the result output of command written in shell commande</w:t>
-      </w:r>
-      <w:r>
-        <w:t>r (Browser based terminal kit).</w:t>
+        <w:t>Terminal Helper-This works on Ajax based responses which works on session handlers and displays the result output of command written in shell commander (Browser based terminal kit).</w:t>
       </w:r>
     </w:p>
     <w:p>
@@ -923,16 +968,7 @@
         </w:numPr>
       </w:pPr>
       <w:r>
-        <w:t>Managers</w:t>
-      </w:r>
-      <w:r>
-        <w:t>-</w:t>
-      </w:r>
-      <w:r>
-        <w:t xml:space="preserve"> Managers</w:t>
-      </w:r>
-      <w:r>
-        <w:t xml:space="preserve"> handles the core business logic of the organization .It has been purposely moved from controller to managers to enhance the reusability of the code and make the business logic available across the application as and when required </w:t>
+        <w:t xml:space="preserve">Managers- Managers handles the core business logic of the organization .It has been purposely moved from controller to managers to enhance the reusability of the code and make the business logic available across the application as and when required </w:t>
       </w:r>
       <w:r>
         <w:lastRenderedPageBreak/>
@@ -948,10 +984,7 @@
         <w:t>AppTerminalConsoleConfig.php</w:t>
       </w:r>
       <w:r>
-        <w:t xml:space="preserve"> in web and console respectively</w:t>
-      </w:r>
-      <w:r>
-        <w:t>.</w:t>
+        <w:t xml:space="preserve"> in web and console respectively.</w:t>
       </w:r>
     </w:p>
     <w:p>
@@ -963,16 +996,7 @@
         </w:numPr>
       </w:pPr>
       <w:r>
-        <w:t>R</w:t>
-      </w:r>
-      <w:r>
-        <w:t>esources</w:t>
-      </w:r>
-      <w:r>
-        <w:t xml:space="preserve"> – Resources contain the assets for the </w:t>
-      </w:r>
-      <w:r>
-        <w:t xml:space="preserve">web application presentation layer.Assets like CSS,JS and images </w:t>
+        <w:t xml:space="preserve">Resources – Resources contain the assets for the web application presentation layer.Assets like CSS,JS and images </w:t>
       </w:r>
     </w:p>
     <w:p>
@@ -984,13 +1008,7 @@
         </w:numPr>
       </w:pPr>
       <w:r>
-        <w:t>V</w:t>
-      </w:r>
-      <w:r>
-        <w:t>iews</w:t>
-      </w:r>
-      <w:r>
-        <w:t>-View contain the template file having extension.php.Later when ThoughtYard will move to next level, this presentation may use .twig, .tpl, . phtml .Extensions depend upon which library an organization choose for the presentation pupose.As ThoughtYards fully supports vendor management through pacakegist.</w:t>
+        <w:t>Views-View contain the template file having extension.php.Later when ThoughtYard will move to next level, this presentation may use .twig, .tpl, . phtml .Extensions depend upon which library an organization choose for the presentation pupose.As ThoughtYards fully supports vendor management through pacakegist.</w:t>
       </w:r>
     </w:p>
     <w:p>
@@ -1002,13 +1020,7 @@
         </w:numPr>
       </w:pPr>
       <w:r>
-        <w:t>D</w:t>
-      </w:r>
-      <w:r>
-        <w:t>ependency injection</w:t>
-      </w:r>
-      <w:r>
-        <w:t>- These classes can be instantiated using the simple configuration like managers and can be modified to handle event hooks, Inversion of control, error handlers, etc.</w:t>
+        <w:t>Dependency injection- These classes can be instantiated using the simple configuration like managers and can be modified to handle event hooks, Inversion of control, error handlers, etc.</w:t>
       </w:r>
     </w:p>
     <w:p/>
@@ -1027,13 +1039,7 @@
         <w:rPr>
           <w:b/>
         </w:rPr>
-        <w:t xml:space="preserve"> </w:t>
-      </w:r>
-      <w:r>
-        <w:rPr>
-          <w:b/>
-        </w:rPr>
-        <w:t>Application and Command usage-</w:t>
+        <w:t xml:space="preserve"> Application and Command usage-</w:t>
       </w:r>
     </w:p>
     <w:p>
@@ -1060,7 +1066,7 @@
       <w:pPr>
         <w:ind w:left="360" w:firstLine="360"/>
       </w:pPr>
-      <w:hyperlink r:id="rId13" w:history="1">
+      <w:hyperlink r:id="rId17" w:history="1">
         <w:r>
           <w:rPr>
             <w:rStyle w:val="Hyperlink"/>
@@ -1133,16 +1139,7 @@
           <w:sz w:val="20"/>
           <w:szCs w:val="20"/>
         </w:rPr>
-        <w:t xml:space="preserve">Managers:- </w:t>
-      </w:r>
-      <w:r>
-        <w:rPr>
-          <w:rFonts w:ascii="Courier New" w:hAnsi="Courier New" w:cs="Courier New"/>
-          <w:color w:val="000000"/>
-          <w:sz w:val="20"/>
-          <w:szCs w:val="20"/>
-        </w:rPr>
-        <w:t>The Business logic is offloaded to the Managers.</w:t>
+        <w:t>Managers:- The Business logic is offloaded to the Managers.</w:t>
       </w:r>
     </w:p>
     <w:p>
@@ -1591,7 +1588,7 @@
         </w:rPr>
         <w:t xml:space="preserve"> Pavel Tzonkov </w:t>
       </w:r>
-      <w:hyperlink r:id="rId14" w:history="1">
+      <w:hyperlink r:id="rId18" w:history="1">
         <w:r>
           <w:rPr>
             <w:rStyle w:val="Hyperlink"/>
@@ -1684,7 +1681,7 @@
         </w:rPr>
         <w:t xml:space="preserve"> </w:t>
       </w:r>
-      <w:hyperlink r:id="rId15" w:history="1">
+      <w:hyperlink r:id="rId19" w:history="1">
         <w:r>
           <w:rPr>
             <w:rStyle w:val="Hyperlink"/>
@@ -1736,7 +1733,7 @@
         </w:rPr>
         <w:t xml:space="preserve"> </w:t>
       </w:r>
-      <w:hyperlink r:id="rId16" w:history="1">
+      <w:hyperlink r:id="rId20" w:history="1">
         <w:r>
           <w:rPr>
             <w:rStyle w:val="Hyperlink"/>
@@ -1766,55 +1763,28 @@
           <w:sz w:val="20"/>
           <w:szCs w:val="20"/>
         </w:rPr>
-        <w:t xml:space="preserve">  *   </w:t>
-      </w:r>
-      <w:r>
+        <w:t xml:space="preserve">  *   license.php </w:t>
+      </w:r>
+    </w:p>
+    <w:p>
+      <w:pPr>
+        <w:pStyle w:val="ListParagraph"/>
+        <w:ind w:left="1080"/>
         <w:rPr>
           <w:rFonts w:ascii="Courier New" w:hAnsi="Courier New" w:cs="Courier New"/>
           <w:color w:val="3F55BF"/>
           <w:sz w:val="20"/>
           <w:szCs w:val="20"/>
         </w:rPr>
-        <w:t xml:space="preserve">license.php </w:t>
-      </w:r>
-    </w:p>
-    <w:p>
-      <w:pPr>
-        <w:pStyle w:val="ListParagraph"/>
-        <w:ind w:left="1080"/>
+      </w:pPr>
+      <w:r>
         <w:rPr>
           <w:rFonts w:ascii="Courier New" w:hAnsi="Courier New" w:cs="Courier New"/>
           <w:color w:val="3F55BF"/>
           <w:sz w:val="20"/>
           <w:szCs w:val="20"/>
         </w:rPr>
-      </w:pPr>
-      <w:r>
-        <w:rPr>
-          <w:rFonts w:ascii="Courier New" w:hAnsi="Courier New" w:cs="Courier New"/>
-          <w:color w:val="3F55BF"/>
-          <w:sz w:val="20"/>
-          <w:szCs w:val="20"/>
-        </w:rPr>
-        <w:t xml:space="preserve">  *   G</w:t>
-      </w:r>
-      <w:r>
-        <w:rPr>
-          <w:rFonts w:ascii="Courier New" w:hAnsi="Courier New" w:cs="Courier New"/>
-          <w:color w:val="3F55BF"/>
-          <w:sz w:val="20"/>
-          <w:szCs w:val="20"/>
-        </w:rPr>
-        <w:t>P</w:t>
-      </w:r>
-      <w:r>
-        <w:rPr>
-          <w:rFonts w:ascii="Courier New" w:hAnsi="Courier New" w:cs="Courier New"/>
-          <w:color w:val="3F55BF"/>
-          <w:sz w:val="20"/>
-          <w:szCs w:val="20"/>
-        </w:rPr>
-        <w:t>L</w:t>
+        <w:t xml:space="preserve">  *   GPL</w:t>
       </w:r>
     </w:p>
     <w:p>
@@ -1924,7 +1894,7 @@
           <w:noProof/>
         </w:rPr>
         <w:drawing>
-          <wp:inline distT="0" distB="0" distL="0" distR="0" wp14:anchorId="5D6D7D93" wp14:editId="4C77466B">
+          <wp:inline distT="0" distB="0" distL="0" distR="0" wp14:anchorId="06D9E4CC" wp14:editId="702B0966">
             <wp:extent cx="4648200" cy="2881288"/>
             <wp:effectExtent l="0" t="0" r="0" b="0"/>
             <wp:docPr id="1" name="Picture 1"/>
@@ -1939,7 +1909,7 @@
                     <pic:cNvPicPr/>
                   </pic:nvPicPr>
                   <pic:blipFill>
-                    <a:blip r:embed="rId17"/>
+                    <a:blip r:embed="rId21"/>
                     <a:stretch>
                       <a:fillRect/>
                     </a:stretch>
@@ -2051,25 +2021,7 @@
           <w:sz w:val="20"/>
           <w:szCs w:val="20"/>
         </w:rPr>
-        <w:t>bin/excel</w:t>
-      </w:r>
-      <w:r>
-        <w:rPr>
-          <w:rFonts w:ascii="Courier New" w:hAnsi="Courier New" w:cs="Courier New"/>
-          <w:color w:val="FF0000"/>
-          <w:sz w:val="20"/>
-          <w:szCs w:val="20"/>
-        </w:rPr>
-        <w:t xml:space="preserve"> var/exports/ </w:t>
-      </w:r>
-      <w:r>
-        <w:rPr>
-          <w:rFonts w:ascii="Courier New" w:hAnsi="Courier New" w:cs="Courier New"/>
-          <w:color w:val="FF0000"/>
-          <w:sz w:val="20"/>
-          <w:szCs w:val="20"/>
-        </w:rPr>
-        <w:t>Thoughtyards.csv</w:t>
+        <w:t>bin/excel var/exports/ Thoughtyards.csv</w:t>
       </w:r>
     </w:p>
     <w:p>
@@ -2084,49 +2036,21 @@
         <w:rPr>
           <w:b/>
         </w:rPr>
-        <w:t>Framework</w:t>
-      </w:r>
-      <w:r>
-        <w:rPr>
-          <w:b/>
-        </w:rPr>
-        <w:t>(ThoughtYard</w:t>
-      </w:r>
-      <w:r>
-        <w:rPr>
-          <w:b/>
-        </w:rPr>
-        <w:t>s</w:t>
-      </w:r>
-      <w:r>
-        <w:rPr>
-          <w:b/>
-        </w:rPr>
-        <w:t>)</w:t>
-      </w:r>
-    </w:p>
-    <w:p>
-      <w:r>
-        <w:t xml:space="preserve">Under the hood, behind the scenes </w:t>
-      </w:r>
-      <w:r>
-        <w:t xml:space="preserve">thoughtyards </w:t>
-      </w:r>
-      <w:bookmarkStart w:id="0" w:name="_GoBack"/>
-      <w:bookmarkEnd w:id="0"/>
-      <w:r>
-        <w:t>working as a spinal cord to support the application</w:t>
-      </w:r>
-      <w:r>
-        <w:t>.</w:t>
-      </w:r>
-    </w:p>
-    <w:p>
-      <w:r>
-        <w:t xml:space="preserve">Framework uses light weighted YAML file for the configuration. System configurations can be played around easily by just changing values in YAML file.These small changes bring lot of internal dynamic changes in framework level configurations which is not seen by most of the frameworks.Example: Booting.Yml </w:t>
-      </w:r>
-      <w:r>
-        <w:t>can control the demonstrated controlling login of the application.</w:t>
+        <w:t>Framework(ThoughtYards)</w:t>
+      </w:r>
+    </w:p>
+    <w:p>
+      <w:r>
+        <w:t xml:space="preserve">Under the hood, behind the scenes thoughtyards </w:t>
+      </w:r>
+      <w:r>
+        <w:tab/>
+        <w:t>working as a spinal cord to support the application.</w:t>
+      </w:r>
+    </w:p>
+    <w:p>
+      <w:r>
+        <w:t>Framework uses light weighted YAML file for the configuration. System configurations can be played around easily by just changing values in YAML file.These small changes bring lot of internal dynamic changes in framework level configurations which is not seen by most of the frameworks.Example: Booting.Yml can control the demonstrated controlling login of the application.</w:t>
       </w:r>
     </w:p>
     <w:p>
@@ -2991,16 +2915,7 @@
           <w:szCs w:val="20"/>
         </w:rPr>
         <w:lastRenderedPageBreak/>
-        <w:t>-&gt;</w:t>
-      </w:r>
-      <w:r>
-        <w:rPr>
-          <w:rFonts w:ascii="Courier New" w:hAnsi="Courier New" w:cs="Courier New"/>
-          <w:color w:val="000000"/>
-          <w:sz w:val="20"/>
-          <w:szCs w:val="20"/>
-        </w:rPr>
-        <w:t>Dependency Injection</w:t>
+        <w:t>-&gt;Dependency Injection</w:t>
       </w:r>
     </w:p>
     <w:p>
@@ -3581,10 +3496,7 @@
         </w:numPr>
       </w:pPr>
       <w:r>
-        <w:t xml:space="preserve">The Docs for </w:t>
-      </w:r>
-      <w:r>
-        <w:t>the Framework will be provided</w:t>
+        <w:t>The Docs for the Framework will be provided</w:t>
       </w:r>
     </w:p>
     <w:p>
@@ -3613,7 +3525,7 @@
           <w:numId w:val="13"/>
         </w:numPr>
       </w:pPr>
-      <w:hyperlink r:id="rId18" w:history="1">
+      <w:hyperlink r:id="rId22" w:history="1">
         <w:r>
           <w:rPr>
             <w:rStyle w:val="Hyperlink"/>
@@ -3630,7 +3542,7 @@
           <w:numId w:val="13"/>
         </w:numPr>
       </w:pPr>
-      <w:hyperlink r:id="rId19" w:history="1">
+      <w:hyperlink r:id="rId23" w:history="1">
         <w:r>
           <w:rPr>
             <w:rStyle w:val="Hyperlink"/>
@@ -3647,7 +3559,7 @@
           <w:numId w:val="13"/>
         </w:numPr>
       </w:pPr>
-      <w:hyperlink r:id="rId20" w:history="1">
+      <w:hyperlink r:id="rId24" w:history="1">
         <w:r>
           <w:rPr>
             <w:rStyle w:val="Hyperlink"/>
@@ -3664,7 +3576,7 @@
           <w:numId w:val="13"/>
         </w:numPr>
       </w:pPr>
-      <w:hyperlink r:id="rId21" w:history="1">
+      <w:hyperlink r:id="rId25" w:history="1">
         <w:r>
           <w:rPr>
             <w:rStyle w:val="Hyperlink"/>
@@ -3681,7 +3593,7 @@
           <w:numId w:val="13"/>
         </w:numPr>
       </w:pPr>
-      <w:hyperlink r:id="rId22" w:history="1">
+      <w:hyperlink r:id="rId26" w:history="1">
         <w:r>
           <w:rPr>
             <w:rStyle w:val="Hyperlink"/>
@@ -3698,7 +3610,7 @@
           <w:numId w:val="13"/>
         </w:numPr>
       </w:pPr>
-      <w:hyperlink r:id="rId23" w:history="1">
+      <w:hyperlink r:id="rId27" w:history="1">
         <w:r>
           <w:rPr>
             <w:rStyle w:val="Hyperlink"/>
@@ -3707,13 +3619,17 @@
         </w:r>
       </w:hyperlink>
     </w:p>
+    <w:p>
+      <w:bookmarkStart w:id="0" w:name="_GoBack"/>
+      <w:bookmarkEnd w:id="0"/>
+    </w:p>
     <w:sectPr>
-      <w:headerReference w:type="even" r:id="rId24"/>
-      <w:headerReference w:type="default" r:id="rId25"/>
-      <w:footerReference w:type="even" r:id="rId26"/>
-      <w:footerReference w:type="default" r:id="rId27"/>
-      <w:headerReference w:type="first" r:id="rId28"/>
-      <w:footerReference w:type="first" r:id="rId29"/>
+      <w:headerReference w:type="even" r:id="rId28"/>
+      <w:headerReference w:type="default" r:id="rId29"/>
+      <w:footerReference w:type="even" r:id="rId30"/>
+      <w:footerReference w:type="default" r:id="rId31"/>
+      <w:headerReference w:type="first" r:id="rId32"/>
+      <w:footerReference w:type="first" r:id="rId33"/>
       <w:pgSz w:w="12240" w:h="15840"/>
       <w:pgMar w:top="1440" w:right="1440" w:bottom="1440" w:left="1440" w:header="720" w:footer="720" w:gutter="0"/>
       <w:pgBorders w:offsetFrom="page">
@@ -7808,7 +7724,7 @@
 </file>
 
 <file path=customXml/itemProps1.xml><?xml version="1.0" encoding="utf-8"?>
-<ds:datastoreItem xmlns:ds="http://schemas.openxmlformats.org/officeDocument/2006/customXml" ds:itemID="{F053B4E7-768C-48AE-AB03-0CF9631DF325}">
+<ds:datastoreItem xmlns:ds="http://schemas.openxmlformats.org/officeDocument/2006/customXml" ds:itemID="{656B34A4-D3F0-417D-9EE2-F0E0020DB079}">
   <ds:schemaRefs>
     <ds:schemaRef ds:uri="http://schemas.openxmlformats.org/officeDocument/2006/bibliography"/>
   </ds:schemaRefs>

</xml_diff>